<commit_message>
Code highliting and various checks carried out
</commit_message>
<xml_diff>
--- a/LabSheets/Week_08.docx
+++ b/LabSheets/Week_08.docx
@@ -4457,12 +4457,12 @@
       </w:r>
     </w:p>
     <w:p>
-      <w:r>
-        <w:t xml:space="preserve">7</w:t>
-      </w:r>
-      <w:r>
-        <w:t xml:space="preserve"> </w:t>
-      </w:r>
+      <w:pPr>
+        <w:numPr>
+          <w:numId w:val="3"/>
+          <w:ilvl w:val="0"/>
+        </w:numPr>
+      </w:pPr>
       <w:r>
         <w:rPr>
           <w:b/>
@@ -4494,53 +4494,76 @@
     <w:p>
       <w:pPr>
         <w:pStyle w:val="SourceCode"/>
-      </w:pPr>
-      <w:r>
-        <w:rPr>
-          <w:rStyle w:val="VerbatimChar"/>
-        </w:rPr>
-        <w:t xml:space="preserve">~~~{.python}</w:t>
+        <w:numPr>
+          <w:numId w:val="1"/>
+          <w:ilvl w:val="0"/>
+        </w:numPr>
+      </w:pPr>
+      <w:r>
+        <w:rPr>
+          <w:rStyle w:val="NormalTok"/>
+        </w:rPr>
+        <w:t xml:space="preserve">random_matrix(ZZ, </w:t>
+      </w:r>
+      <w:r>
+        <w:rPr>
+          <w:rStyle w:val="DecValTok"/>
+        </w:rPr>
+        <w:t xml:space="preserve">5</w:t>
+      </w:r>
+      <w:r>
+        <w:rPr>
+          <w:rStyle w:val="NormalTok"/>
+        </w:rPr>
+        <w:t xml:space="preserve">) </w:t>
+      </w:r>
+      <w:r>
+        <w:rPr>
+          <w:rStyle w:val="CommentTok"/>
+        </w:rPr>
+        <w:t xml:space="preserve"># Gives a random square matrix of size 5 in Z</w:t>
       </w:r>
       <w:br/>
       <w:r>
         <w:rPr>
-          <w:rStyle w:val="VerbatimChar"/>
-        </w:rPr>
-        <w:t xml:space="preserve">random_matrix(ZZ, 5) # Gives a random square matrix of size 5 in Z</w:t>
-      </w:r>
-      <w:br/>
-      <w:r>
-        <w:rPr>
-          <w:rStyle w:val="VerbatimChar"/>
-        </w:rPr>
-        <w:t xml:space="preserve">random_matrix(QQ, 5) # Gives a random square matrix of size 5 in Z</w:t>
-      </w:r>
-      <w:br/>
-      <w:r>
-        <w:rPr>
-          <w:rStyle w:val="VerbatimChar"/>
-        </w:rPr>
-        <w:t xml:space="preserve">~~~</w:t>
-      </w:r>
-      <w:br/>
-      <w:r>
-        <w:rPr>
-          <w:rStyle w:val="VerbatimChar"/>
-        </w:rPr>
-        <w:t xml:space="preserve"/>
-      </w:r>
-      <w:br/>
-      <w:r>
-        <w:rPr>
-          <w:rStyle w:val="VerbatimChar"/>
-        </w:rPr>
+          <w:rStyle w:val="NormalTok"/>
+        </w:rPr>
+        <w:t xml:space="preserve">random_matrix(QQ, </w:t>
+      </w:r>
+      <w:r>
+        <w:rPr>
+          <w:rStyle w:val="DecValTok"/>
+        </w:rPr>
+        <w:t xml:space="preserve">5</w:t>
+      </w:r>
+      <w:r>
+        <w:rPr>
+          <w:rStyle w:val="NormalTok"/>
+        </w:rPr>
+        <w:t xml:space="preserve">) </w:t>
+      </w:r>
+      <w:r>
+        <w:rPr>
+          <w:rStyle w:val="CommentTok"/>
+        </w:rPr>
+        <w:t xml:space="preserve"># Gives a random square matrix of size 5 in Q</w:t>
+      </w:r>
+    </w:p>
+    <w:p>
+      <w:pPr>
+        <w:numPr>
+          <w:numId w:val="1"/>
+          <w:ilvl w:val="0"/>
+        </w:numPr>
+      </w:pPr>
+      <w:r>
         <w:t xml:space="preserve">Using this attempt to conjecture a connection between the determinant of a matrix and it's inverse (and the determinant of it's inverse).</w:t>
       </w:r>
     </w:p>
     <w:p>
       <w:pPr>
         <w:numPr>
-          <w:numId w:val="4"/>
+          <w:numId w:val="3"/>
           <w:ilvl w:val="0"/>
         </w:numPr>
       </w:pPr>
@@ -4965,7 +4988,7 @@
     <w:p>
       <w:pPr>
         <w:numPr>
-          <w:numId w:val="4"/>
+          <w:numId w:val="3"/>
           <w:ilvl w:val="0"/>
         </w:numPr>
       </w:pPr>
@@ -5152,93 +5175,6 @@
     </w:lvl>
     <w:lvl w:ilvl="6">
       <w:start w:val="1"/>
-      <w:numFmt w:val="decimal"/>
-      <w:lvlText w:val="%7."/>
-      <w:lvlJc w:val="left"/>
-      <w:pPr>
-        <w:tabs>
-          <w:tab w:val="num" w:pos="4320"/>
-        </w:tabs>
-        <w:ind w:left="4800" w:hanging="480"/>
-      </w:pPr>
-    </w:lvl>
-  </w:abstractNum>
-  <w:abstractNum w:abstractNumId="3">
-    <w:multiLevelType w:val="multilevel"/>
-    <w:lvl w:ilvl="0">
-      <w:start w:val="8"/>
-      <w:numFmt w:val="decimal"/>
-      <w:lvlText w:val="%1."/>
-      <w:lvlJc w:val="left"/>
-      <w:pPr>
-        <w:tabs>
-          <w:tab w:val="num" w:pos="0"/>
-        </w:tabs>
-        <w:ind w:left="480" w:hanging="480"/>
-      </w:pPr>
-    </w:lvl>
-    <w:lvl w:ilvl="1">
-      <w:start w:val="8"/>
-      <w:numFmt w:val="decimal"/>
-      <w:lvlText w:val="%2."/>
-      <w:lvlJc w:val="left"/>
-      <w:pPr>
-        <w:tabs>
-          <w:tab w:val="num" w:pos="720"/>
-        </w:tabs>
-        <w:ind w:left="1200" w:hanging="480"/>
-      </w:pPr>
-    </w:lvl>
-    <w:lvl w:ilvl="2">
-      <w:start w:val="8"/>
-      <w:numFmt w:val="decimal"/>
-      <w:lvlText w:val="%3."/>
-      <w:lvlJc w:val="left"/>
-      <w:pPr>
-        <w:tabs>
-          <w:tab w:val="num" w:pos="1440"/>
-        </w:tabs>
-        <w:ind w:left="1920" w:hanging="480"/>
-      </w:pPr>
-    </w:lvl>
-    <w:lvl w:ilvl="3">
-      <w:start w:val="8"/>
-      <w:numFmt w:val="decimal"/>
-      <w:lvlText w:val="%4."/>
-      <w:lvlJc w:val="left"/>
-      <w:pPr>
-        <w:tabs>
-          <w:tab w:val="num" w:pos="2160"/>
-        </w:tabs>
-        <w:ind w:left="2640" w:hanging="480"/>
-      </w:pPr>
-    </w:lvl>
-    <w:lvl w:ilvl="4">
-      <w:start w:val="8"/>
-      <w:numFmt w:val="decimal"/>
-      <w:lvlText w:val="%5."/>
-      <w:lvlJc w:val="left"/>
-      <w:pPr>
-        <w:tabs>
-          <w:tab w:val="num" w:pos="2880"/>
-        </w:tabs>
-        <w:ind w:left="3360" w:hanging="480"/>
-      </w:pPr>
-    </w:lvl>
-    <w:lvl w:ilvl="5">
-      <w:start w:val="8"/>
-      <w:numFmt w:val="decimal"/>
-      <w:lvlText w:val="%6."/>
-      <w:lvlJc w:val="left"/>
-      <w:pPr>
-        <w:tabs>
-          <w:tab w:val="num" w:pos="3600"/>
-        </w:tabs>
-        <w:ind w:left="4080" w:hanging="480"/>
-      </w:pPr>
-    </w:lvl>
-    <w:lvl w:ilvl="6">
-      <w:start w:val="8"/>
       <w:numFmt w:val="decimal"/>
       <w:lvlText w:val="%7."/>
       <w:lvlJc w:val="left"/>
@@ -5299,30 +5235,6 @@
     </w:lvlOverride>
     <w:lvlOverride w:ilvl="6">
       <w:startOverride w:val="1"/>
-    </w:lvlOverride>
-  </w:num>
-  <w:num w:numId="4">
-    <w:abstractNumId w:val="3"/>
-    <w:lvlOverride w:ilvl="0">
-      <w:startOverride w:val="8"/>
-    </w:lvlOverride>
-    <w:lvlOverride w:ilvl="1">
-      <w:startOverride w:val="8"/>
-    </w:lvlOverride>
-    <w:lvlOverride w:ilvl="2">
-      <w:startOverride w:val="8"/>
-    </w:lvlOverride>
-    <w:lvlOverride w:ilvl="3">
-      <w:startOverride w:val="8"/>
-    </w:lvlOverride>
-    <w:lvlOverride w:ilvl="4">
-      <w:startOverride w:val="8"/>
-    </w:lvlOverride>
-    <w:lvlOverride w:ilvl="5">
-      <w:startOverride w:val="8"/>
-    </w:lvlOverride>
-    <w:lvlOverride w:ilvl="6">
-      <w:startOverride w:val="8"/>
     </w:lvlOverride>
   </w:num>
 </w:numbering>

</xml_diff>